<commit_message>
Removed Event when time elapsed
</commit_message>
<xml_diff>
--- a/public/intake_interview/John Vincent Ramada.docx
+++ b/public/intake_interview/John Vincent Ramada.docx
@@ -67,7 +67,7 @@
                               <w:rPr>
                                 <w:lang w:val="en-PH"/>
                               </w:rPr>
-                              <w:t>scasc</w:t>
+                              <w:t>scvss</w:t>
                             </w:r>
                           </w:p>
                         </w:txbxContent>
@@ -106,7 +106,7 @@
                         <w:rPr>
                           <w:lang w:val="en-PH"/>
                         </w:rPr>
-                        <w:t>scasc</w:t>
+                        <w:t>scvss</w:t>
                       </w:r>
                     </w:p>
                   </w:txbxContent>
@@ -201,7 +201,7 @@
                               <w:rPr>
                                 <w:sz w:val="20"/>
                               </w:rPr>
-                              <w:t>j</w:t>
+                              <w:t>kjh</w:t>
                             </w:r>
                           </w:p>
                         </w:txbxContent>
@@ -236,7 +236,7 @@
                         <w:rPr>
                           <w:sz w:val="20"/>
                         </w:rPr>
-                        <w:t>j</w:t>
+                        <w:t>kjh</w:t>
                       </w:r>
                     </w:p>
                   </w:txbxContent>
@@ -300,7 +300,7 @@
                               <w:rPr>
                                 <w:sz w:val="20"/>
                               </w:rPr>
-                              <w:t>h ji</w:t>
+                              <w:t>h</w:t>
                             </w:r>
                           </w:p>
                         </w:txbxContent>
@@ -330,7 +330,7 @@
                         <w:rPr>
                           <w:sz w:val="20"/>
                         </w:rPr>
-                        <w:t>h ji</w:t>
+                        <w:t>h</w:t>
                       </w:r>
                     </w:p>
                   </w:txbxContent>
@@ -420,7 +420,7 @@
                               <w:rPr>
                                 <w:sz w:val="20"/>
                               </w:rPr>
-                              <w:t>hi ono</w:t>
+                              <w:t>ho</w:t>
                             </w:r>
                           </w:p>
                         </w:txbxContent>
@@ -450,7 +450,7 @@
                         <w:rPr>
                           <w:sz w:val="20"/>
                         </w:rPr>
-                        <w:t>hi ono</w:t>
+                        <w:t>ho</w:t>
                       </w:r>
                     </w:p>
                   </w:txbxContent>
@@ -540,7 +540,7 @@
                               <w:rPr>
                                 <w:sz w:val="20"/>
                               </w:rPr>
-                              <w:t>iunoio</w:t>
+                              <w:t>uob</w:t>
                             </w:r>
                           </w:p>
                         </w:txbxContent>
@@ -570,7 +570,7 @@
                         <w:rPr>
                           <w:sz w:val="20"/>
                         </w:rPr>
-                        <w:t>iunoio</w:t>
+                        <w:t>uob</w:t>
                       </w:r>
                     </w:p>
                   </w:txbxContent>
@@ -740,7 +740,7 @@
                               <w:rPr>
                                 <w:sz w:val="20"/>
                               </w:rPr>
-                              <w:t>male</w:t>
+                              <w:t>female</w:t>
                             </w:r>
                           </w:p>
                         </w:txbxContent>
@@ -770,7 +770,7 @@
                         <w:rPr>
                           <w:sz w:val="20"/>
                         </w:rPr>
-                        <w:t>male</w:t>
+                        <w:t>female</w:t>
                       </w:r>
                     </w:p>
                   </w:txbxContent>
@@ -928,7 +928,7 @@
                               <w:rPr>
                                 <w:sz w:val="20"/>
                               </w:rPr>
-                              <w:t>2024-03-29</w:t>
+                              <w:t>2024-04-01</w:t>
                             </w:r>
                           </w:p>
                         </w:txbxContent>
@@ -958,7 +958,7 @@
                         <w:rPr>
                           <w:sz w:val="20"/>
                         </w:rPr>
-                        <w:t>2024-03-29</w:t>
+                        <w:t>2024-04-01</w:t>
                       </w:r>
                     </w:p>
                   </w:txbxContent>

</xml_diff>